<commit_message>
First set of new cards
</commit_message>
<xml_diff>
--- a/Development Log.docx
+++ b/Development Log.docx
@@ -217,6 +217,110 @@
       </w:r>
     </w:p>
     <w:p/>
+    <w:p>
+      <w:r>
+        <w:t>Version 0.1.0</w:t>
+      </w:r>
+    </w:p>
+    <w:p>
+      <w:pPr>
+        <w:pStyle w:val="Heading2"/>
+      </w:pPr>
+      <w:r>
+        <w:t>Added</w:t>
+      </w:r>
+    </w:p>
+    <w:p>
+      <w:pPr>
+        <w:pStyle w:val="ListParagraph"/>
+        <w:numPr>
+          <w:ilvl w:val="0"/>
+          <w:numId w:val="1"/>
+        </w:numPr>
+      </w:pPr>
+      <w:r>
+        <w:t>New card</w:t>
+      </w:r>
+      <w:r>
+        <w:t xml:space="preserve"> prefab design</w:t>
+      </w:r>
+      <w:r>
+        <w:t>.</w:t>
+      </w:r>
+    </w:p>
+    <w:p>
+      <w:pPr>
+        <w:pStyle w:val="ListParagraph"/>
+        <w:numPr>
+          <w:ilvl w:val="0"/>
+          <w:numId w:val="1"/>
+        </w:numPr>
+      </w:pPr>
+      <w:r>
+        <w:t>New front card style.</w:t>
+      </w:r>
+    </w:p>
+    <w:p>
+      <w:pPr>
+        <w:pStyle w:val="ListParagraph"/>
+        <w:numPr>
+          <w:ilvl w:val="0"/>
+          <w:numId w:val="1"/>
+        </w:numPr>
+      </w:pPr>
+      <w:r>
+        <w:t>New back card style.</w:t>
+      </w:r>
+    </w:p>
+    <w:p>
+      <w:pPr>
+        <w:pStyle w:val="ListParagraph"/>
+        <w:numPr>
+          <w:ilvl w:val="0"/>
+          <w:numId w:val="1"/>
+        </w:numPr>
+      </w:pPr>
+      <w:r>
+        <w:t xml:space="preserve">New </w:t>
+      </w:r>
+      <w:r>
+        <w:t xml:space="preserve">Weapon </w:t>
+      </w:r>
+      <w:r>
+        <w:t>Cards</w:t>
+      </w:r>
+      <w:r>
+        <w:t>.</w:t>
+      </w:r>
+    </w:p>
+    <w:p>
+      <w:pPr>
+        <w:pStyle w:val="Heading2"/>
+      </w:pPr>
+      <w:r>
+        <w:t>Fixed</w:t>
+      </w:r>
+    </w:p>
+    <w:p>
+      <w:pPr>
+        <w:pStyle w:val="Heading2"/>
+      </w:pPr>
+      <w:r>
+        <w:t>Changed</w:t>
+      </w:r>
+    </w:p>
+    <w:p>
+      <w:pPr>
+        <w:pStyle w:val="ListParagraph"/>
+        <w:numPr>
+          <w:ilvl w:val="0"/>
+          <w:numId w:val="1"/>
+        </w:numPr>
+      </w:pPr>
+      <w:r>
+        <w:t>To use an Array instead of hard coding each card.</w:t>
+      </w:r>
+    </w:p>
     <w:p/>
     <w:p/>
     <w:sectPr>

</xml_diff>

<commit_message>
Ability to preview cards
</commit_message>
<xml_diff>
--- a/Development Log.docx
+++ b/Development Log.docx
@@ -239,10 +239,7 @@
         </w:numPr>
       </w:pPr>
       <w:r>
-        <w:t>New card</w:t>
-      </w:r>
-      <w:r>
-        <w:t xml:space="preserve"> prefab design</w:t>
+        <w:t>New card prefab design</w:t>
       </w:r>
       <w:r>
         <w:t>.</w:t>
@@ -295,9 +292,46 @@
     </w:p>
     <w:p>
       <w:pPr>
+        <w:pStyle w:val="ListParagraph"/>
+        <w:numPr>
+          <w:ilvl w:val="0"/>
+          <w:numId w:val="1"/>
+        </w:numPr>
+      </w:pPr>
+      <w:r>
+        <w:t>New Move Cards.</w:t>
+      </w:r>
+    </w:p>
+    <w:p>
+      <w:pPr>
+        <w:pStyle w:val="ListParagraph"/>
+        <w:numPr>
+          <w:ilvl w:val="0"/>
+          <w:numId w:val="1"/>
+        </w:numPr>
+      </w:pPr>
+      <w:r>
+        <w:t>New Wrestler Cards.</w:t>
+      </w:r>
+    </w:p>
+    <w:p>
+      <w:pPr>
+        <w:pStyle w:val="ListParagraph"/>
+        <w:numPr>
+          <w:ilvl w:val="0"/>
+          <w:numId w:val="1"/>
+        </w:numPr>
+      </w:pPr>
+      <w:r>
+        <w:t>Ability to Preview Cards.</w:t>
+      </w:r>
+    </w:p>
+    <w:p>
+      <w:pPr>
         <w:pStyle w:val="Heading2"/>
       </w:pPr>
       <w:r>
+        <w:lastRenderedPageBreak/>
         <w:t>Fixed</w:t>
       </w:r>
     </w:p>

</xml_diff>

<commit_message>
Added new visual elements
</commit_message>
<xml_diff>
--- a/Development Log.docx
+++ b/Development Log.docx
@@ -328,11 +328,59 @@
     </w:p>
     <w:p>
       <w:pPr>
+        <w:pStyle w:val="ListParagraph"/>
+        <w:numPr>
+          <w:ilvl w:val="0"/>
+          <w:numId w:val="1"/>
+        </w:numPr>
+      </w:pPr>
+      <w:r>
+        <w:t>Added Crowd Influence</w:t>
+      </w:r>
+      <w:r>
+        <w:t xml:space="preserve"> Visuals.</w:t>
+      </w:r>
+    </w:p>
+    <w:p>
+      <w:pPr>
+        <w:pStyle w:val="ListParagraph"/>
+        <w:numPr>
+          <w:ilvl w:val="0"/>
+          <w:numId w:val="1"/>
+        </w:numPr>
+      </w:pPr>
+      <w:r>
+        <w:t>Burning ropes timer Visuals.</w:t>
+      </w:r>
+    </w:p>
+    <w:p>
+      <w:pPr>
         <w:pStyle w:val="Heading2"/>
       </w:pPr>
       <w:r>
         <w:lastRenderedPageBreak/>
         <w:t>Fixed</w:t>
+      </w:r>
+    </w:p>
+    <w:p>
+      <w:pPr>
+        <w:pStyle w:val="ListParagraph"/>
+        <w:numPr>
+          <w:ilvl w:val="0"/>
+          <w:numId w:val="1"/>
+        </w:numPr>
+      </w:pPr>
+      <w:r>
+        <w:t xml:space="preserve">Leonie Image because it </w:t>
+      </w:r>
+      <w:r>
+        <w:t>would not</w:t>
+      </w:r>
+      <w:r>
+        <w:t xml:space="preserve"> size correctly</w:t>
+      </w:r>
+      <w:r>
+        <w:t>.</w:t>
       </w:r>
     </w:p>
     <w:p>

</xml_diff>